<commit_message>
Add website url to resume
</commit_message>
<xml_diff>
--- a/resumes/Keith_Lopez_Java_Resume.docx
+++ b/resumes/Keith_Lopez_Java_Resume.docx
@@ -43,47 +43,9 @@
               <w:t>Keith S. Lopez</w:t>
             </w:r>
           </w:p>
-          <w:p>
-            <w:pPr>
-              <w:ind w:left="0"/>
-              <w:jc w:val="left"/>
-            </w:pPr>
-            <w:r>
-              <w:rPr>
-                <w:rFonts w:ascii="Times New Roman" w:hAnsi="Times New Roman" w:eastAsia="Times New Roman" w:cs="Times New Roman"/>
-                <w:noProof w:val="0"/>
-                <w:sz w:val="18"/>
-                <w:szCs w:val="18"/>
-                <w:lang w:val="en-US"/>
-              </w:rPr>
-              <w:t>linkedin.com/</w:t>
-            </w:r>
-            <w:proofErr w:type="spellStart"/>
-            <w:r>
-              <w:rPr>
-                <w:rFonts w:ascii="Times New Roman" w:hAnsi="Times New Roman" w:eastAsia="Times New Roman" w:cs="Times New Roman"/>
-                <w:noProof w:val="0"/>
-                <w:sz w:val="18"/>
-                <w:szCs w:val="18"/>
-                <w:lang w:val="en-US"/>
-              </w:rPr>
-              <w:t>in</w:t>
-            </w:r>
-            <w:proofErr w:type="spellEnd"/>
-            <w:r>
-              <w:rPr>
-                <w:rFonts w:ascii="Times New Roman" w:hAnsi="Times New Roman" w:eastAsia="Times New Roman" w:cs="Times New Roman"/>
-                <w:noProof w:val="0"/>
-                <w:sz w:val="18"/>
-                <w:szCs w:val="18"/>
-                <w:lang w:val="en-US"/>
-              </w:rPr>
-              <w:t>/keithslopez</w:t>
-            </w:r>
-          </w:p>
           <w:p w14:noSpellErr="1">
             <w:pPr>
-              <w:ind w:left="0"/>
+              <w:ind/>
               <w:jc w:val="left"/>
               <w:rPr>
                 <w:rFonts w:ascii="Times New Roman" w:hAnsi="Times New Roman" w:eastAsia="Times New Roman" w:cs="Times New Roman"/>
@@ -92,11 +54,12 @@
             <w:r>
               <w:rPr>
                 <w:rFonts w:ascii="Times New Roman" w:hAnsi="Times New Roman" w:eastAsia="Times New Roman" w:cs="Times New Roman"/>
-                <w:sz w:val="18"/>
-                <w:szCs w:val="18"/>
-                <w:lang w:val="en-US"/>
-              </w:rPr>
-              <w:t>github.com/klopezdev</w:t>
+                <w:noProof w:val="0"/>
+                <w:sz w:val="18"/>
+                <w:szCs w:val="18"/>
+                <w:lang w:val="en-US"/>
+              </w:rPr>
+              <w:t>klopezdev.github.io/resume_website/</w:t>
             </w:r>
           </w:p>
         </w:tc>
@@ -2260,7 +2223,7 @@
     </w:p>
     <w:p w14:noSpellErr="1">
       <w:pPr>
-        <w:ind w:left="360" w:firstLine="0"/>
+        <w:ind w:left="360" w:firstLine="720"/>
         <w:jc w:val="left"/>
         <w:rPr>
           <w:rFonts w:ascii="Arial" w:hAnsi="Arial" w:eastAsia="Arial" w:cs="Arial"/>

</xml_diff>